<commit_message>
studentennr. toegevoegd aan word
</commit_message>
<xml_diff>
--- a/Plagiarism/report_G6_Mingneau_Thenaers.docx
+++ b/Plagiarism/report_G6_Mingneau_Thenaers.docx
@@ -40,7 +40,7 @@
     </w:p>
     <w:p>
       <w:pPr>
-        <w:pStyle w:val="Lijstalinea"/>
+        <w:pStyle w:val="ListParagraph"/>
         <w:numPr>
           <w:ilvl w:val="0"/>
           <w:numId w:val="3"/>
@@ -61,7 +61,7 @@
     </w:p>
     <w:p>
       <w:pPr>
-        <w:pStyle w:val="Lijstalinea"/>
+        <w:pStyle w:val="ListParagraph"/>
         <w:numPr>
           <w:ilvl w:val="0"/>
           <w:numId w:val="1"/>
@@ -115,23 +115,26 @@
         <w:t xml:space="preserve"> alle variabelen</w:t>
       </w:r>
       <w:r>
-        <w:t>, klassen- en functienamen vervangen</w:t>
-      </w:r>
-      <w:r>
-        <w:t xml:space="preserve"> worden</w:t>
-      </w:r>
-      <w:r>
-        <w:t xml:space="preserve"> door “ID”-tokens. We zouden deze tokens dan als één karakter kunnen voorstellen (bijv. “$”).</w:t>
-      </w:r>
-      <w:r>
-        <w:t xml:space="preserve"> Zo voorkomen we dat de gelijkenis van de documenten negatief beïnvloed wordt door variabelen anders te noemen.</w:t>
+        <w:t>, klassen- en f</w:t>
       </w:r>
       <w:bookmarkStart w:id="0" w:name="_GoBack"/>
       <w:bookmarkEnd w:id="0"/>
+      <w:r>
+        <w:t>unctienamen vervangen</w:t>
+      </w:r>
+      <w:r>
+        <w:t xml:space="preserve"> worden</w:t>
+      </w:r>
+      <w:r>
+        <w:t xml:space="preserve"> door “ID”-tokens. We zouden deze tokens dan als één karakter kunnen voorstellen (bijv. “$”).</w:t>
+      </w:r>
+      <w:r>
+        <w:t xml:space="preserve"> Zo voorkomen we dat de gelijkenis van de documenten negatief beïnvloed wordt door variabelen anders te noemen.</w:t>
+      </w:r>
     </w:p>
     <w:p>
       <w:pPr>
-        <w:pStyle w:val="Lijstalinea"/>
+        <w:pStyle w:val="ListParagraph"/>
         <w:numPr>
           <w:ilvl w:val="0"/>
           <w:numId w:val="1"/>
@@ -185,7 +188,7 @@
     </w:p>
     <w:p>
       <w:pPr>
-        <w:pStyle w:val="Lijstalinea"/>
+        <w:pStyle w:val="ListParagraph"/>
         <w:rPr>
           <w:lang w:val="en-GB"/>
         </w:rPr>
@@ -222,14 +225,9 @@
           <w:szCs w:val="18"/>
           <w:lang w:val="en-GB"/>
         </w:rPr>
-        <w:t xml:space="preserve"> = { x * x for x in range(10) }</w:t>
-      </w:r>
-      <w:r>
-        <w:rPr>
-          <w:lang w:val="en-GB"/>
-        </w:rPr>
-        <w:t>” =&gt; “</w:t>
-      </w:r>
+        <w:t xml:space="preserve"> = </w:t>
+      </w:r>
+      <w:proofErr w:type="gramStart"/>
       <w:r>
         <w:rPr>
           <w:rFonts w:ascii="Courier New" w:hAnsi="Courier New" w:cs="Courier New"/>
@@ -237,9 +235,9 @@
           <w:szCs w:val="18"/>
           <w:lang w:val="en-GB"/>
         </w:rPr>
-        <w:t>$={$*$</w:t>
-      </w:r>
-      <w:proofErr w:type="spellStart"/>
+        <w:t>{ x</w:t>
+      </w:r>
+      <w:proofErr w:type="gramEnd"/>
       <w:r>
         <w:rPr>
           <w:rFonts w:ascii="Courier New" w:hAnsi="Courier New" w:cs="Courier New"/>
@@ -247,9 +245,14 @@
           <w:szCs w:val="18"/>
           <w:lang w:val="en-GB"/>
         </w:rPr>
-        <w:t>for$inrange</w:t>
-      </w:r>
-      <w:proofErr w:type="spellEnd"/>
+        <w:t xml:space="preserve"> * x for x in range(10) }</w:t>
+      </w:r>
+      <w:r>
+        <w:rPr>
+          <w:lang w:val="en-GB"/>
+        </w:rPr>
+        <w:t>” =&gt; “</w:t>
+      </w:r>
       <w:r>
         <w:rPr>
           <w:rFonts w:ascii="Courier New" w:hAnsi="Courier New" w:cs="Courier New"/>
@@ -257,21 +260,9 @@
           <w:szCs w:val="18"/>
           <w:lang w:val="en-GB"/>
         </w:rPr>
-        <w:t>(10)}</w:t>
-      </w:r>
-      <w:r>
-        <w:rPr>
-          <w:lang w:val="en-GB"/>
-        </w:rPr>
-        <w:t xml:space="preserve">” </w:t>
-      </w:r>
-      <w:r>
-        <w:rPr>
-          <w:lang w:val="en-GB"/>
-        </w:rPr>
-        <w:br/>
-        <w:t>=&gt; 5-shingles: {</w:t>
-      </w:r>
+        <w:t>$={$*$</w:t>
+      </w:r>
+      <w:proofErr w:type="spellStart"/>
       <w:r>
         <w:rPr>
           <w:rFonts w:ascii="Courier New" w:hAnsi="Courier New" w:cs="Courier New"/>
@@ -279,14 +270,9 @@
           <w:szCs w:val="18"/>
           <w:lang w:val="en-GB"/>
         </w:rPr>
-        <w:t>$={$*, ={$*$, {$*$f</w:t>
-      </w:r>
-      <w:r>
-        <w:rPr>
-          <w:lang w:val="en-GB"/>
-        </w:rPr>
-        <w:t xml:space="preserve"> , </w:t>
-      </w:r>
+        <w:t>for$inrange</w:t>
+      </w:r>
+      <w:proofErr w:type="spellEnd"/>
       <w:r>
         <w:rPr>
           <w:rFonts w:ascii="Courier New" w:hAnsi="Courier New" w:cs="Courier New"/>
@@ -294,9 +280,21 @@
           <w:szCs w:val="18"/>
           <w:lang w:val="en-GB"/>
         </w:rPr>
-        <w:t>$*$</w:t>
-      </w:r>
-      <w:proofErr w:type="spellStart"/>
+        <w:t>(10)}</w:t>
+      </w:r>
+      <w:r>
+        <w:rPr>
+          <w:lang w:val="en-GB"/>
+        </w:rPr>
+        <w:t xml:space="preserve">” </w:t>
+      </w:r>
+      <w:r>
+        <w:rPr>
+          <w:lang w:val="en-GB"/>
+        </w:rPr>
+        <w:br/>
+        <w:t>=&gt; 5-shingles: {</w:t>
+      </w:r>
       <w:r>
         <w:rPr>
           <w:rFonts w:ascii="Courier New" w:hAnsi="Courier New" w:cs="Courier New"/>
@@ -304,14 +302,13 @@
           <w:szCs w:val="18"/>
           <w:lang w:val="en-GB"/>
         </w:rPr>
-        <w:t>fo</w:t>
-      </w:r>
-      <w:proofErr w:type="spellEnd"/>
+        <w:t>$={$*, ={$*$, {$*$f</w:t>
+      </w:r>
       <w:r>
         <w:rPr>
           <w:lang w:val="en-GB"/>
         </w:rPr>
-        <w:t xml:space="preserve">, </w:t>
+        <w:t xml:space="preserve"> , </w:t>
       </w:r>
       <w:r>
         <w:rPr>
@@ -320,14 +317,9 @@
           <w:szCs w:val="18"/>
           <w:lang w:val="en-GB"/>
         </w:rPr>
-        <w:t>*$for</w:t>
-      </w:r>
-      <w:r>
-        <w:rPr>
-          <w:lang w:val="en-GB"/>
-        </w:rPr>
-        <w:t xml:space="preserve"> , …, </w:t>
-      </w:r>
+        <w:t>$*$</w:t>
+      </w:r>
+      <w:proofErr w:type="spellStart"/>
       <w:r>
         <w:rPr>
           <w:rFonts w:ascii="Courier New" w:hAnsi="Courier New" w:cs="Courier New"/>
@@ -335,6 +327,37 @@
           <w:szCs w:val="18"/>
           <w:lang w:val="en-GB"/>
         </w:rPr>
+        <w:t>fo</w:t>
+      </w:r>
+      <w:proofErr w:type="spellEnd"/>
+      <w:r>
+        <w:rPr>
+          <w:lang w:val="en-GB"/>
+        </w:rPr>
+        <w:t xml:space="preserve">, </w:t>
+      </w:r>
+      <w:r>
+        <w:rPr>
+          <w:rFonts w:ascii="Courier New" w:hAnsi="Courier New" w:cs="Courier New"/>
+          <w:sz w:val="18"/>
+          <w:szCs w:val="18"/>
+          <w:lang w:val="en-GB"/>
+        </w:rPr>
+        <w:t>*$for</w:t>
+      </w:r>
+      <w:r>
+        <w:rPr>
+          <w:lang w:val="en-GB"/>
+        </w:rPr>
+        <w:t xml:space="preserve"> , …, </w:t>
+      </w:r>
+      <w:r>
+        <w:rPr>
+          <w:rFonts w:ascii="Courier New" w:hAnsi="Courier New" w:cs="Courier New"/>
+          <w:sz w:val="18"/>
+          <w:szCs w:val="18"/>
+          <w:lang w:val="en-GB"/>
+        </w:rPr>
         <w:t>(10)}</w:t>
       </w:r>
       <w:r>
@@ -346,7 +369,7 @@
     </w:p>
     <w:p>
       <w:pPr>
-        <w:pStyle w:val="Lijstalinea"/>
+        <w:pStyle w:val="ListParagraph"/>
         <w:numPr>
           <w:ilvl w:val="0"/>
           <w:numId w:val="3"/>
@@ -383,7 +406,7 @@
     </w:p>
     <w:p>
       <w:pPr>
-        <w:pStyle w:val="Lijstalinea"/>
+        <w:pStyle w:val="ListParagraph"/>
         <w:numPr>
           <w:ilvl w:val="0"/>
           <w:numId w:val="1"/>
@@ -421,7 +444,15 @@
       </w:r>
       <w:proofErr w:type="spellEnd"/>
       <w:r>
-        <w:t xml:space="preserve">, kan het parallel berekenen van </w:t>
+        <w:t xml:space="preserve">, </w:t>
+      </w:r>
+      <w:proofErr w:type="gramStart"/>
+      <w:r>
+        <w:t>kan</w:t>
+      </w:r>
+      <w:proofErr w:type="gramEnd"/>
+      <w:r>
+        <w:t xml:space="preserve"> het parallel berekenen van </w:t>
       </w:r>
       <w:proofErr w:type="spellStart"/>
       <w:r>
@@ -499,7 +530,7 @@
     </w:p>
     <w:p>
       <w:pPr>
-        <w:pStyle w:val="Lijstalinea"/>
+        <w:pStyle w:val="ListParagraph"/>
         <w:numPr>
           <w:ilvl w:val="0"/>
           <w:numId w:val="1"/>
@@ -545,7 +576,7 @@
     </w:p>
     <w:p>
       <w:pPr>
-        <w:pStyle w:val="Lijstalinea"/>
+        <w:pStyle w:val="ListParagraph"/>
         <w:numPr>
           <w:ilvl w:val="0"/>
           <w:numId w:val="1"/>
@@ -561,7 +592,15 @@
       </w:r>
       <w:proofErr w:type="spellEnd"/>
       <w:r>
-        <w:t xml:space="preserve"> Matrix te bekomen, moeten we een aantal pseudo-random permutaties uitvoeren op de rij-(/bit-)indices van de </w:t>
+        <w:t xml:space="preserve"> Matrix te bekomen, moeten we een aantal pseudo-random permutaties uitvoeren op de rij-(/bit</w:t>
+      </w:r>
+      <w:proofErr w:type="gramStart"/>
+      <w:r>
+        <w:t>-)indices</w:t>
+      </w:r>
+      <w:proofErr w:type="gramEnd"/>
+      <w:r>
+        <w:t xml:space="preserve"> van de </w:t>
       </w:r>
       <w:proofErr w:type="spellStart"/>
       <w:r>
@@ -689,7 +728,7 @@
     </w:p>
     <w:p>
       <w:pPr>
-        <w:pStyle w:val="Lijstalinea"/>
+        <w:pStyle w:val="ListParagraph"/>
         <w:numPr>
           <w:ilvl w:val="0"/>
           <w:numId w:val="3"/>
@@ -780,7 +819,7 @@
     </w:p>
     <w:p>
       <w:pPr>
-        <w:pStyle w:val="Lijstalinea"/>
+        <w:pStyle w:val="ListParagraph"/>
         <w:numPr>
           <w:ilvl w:val="0"/>
           <w:numId w:val="5"/>
@@ -814,7 +853,7 @@
     </w:p>
     <w:p>
       <w:pPr>
-        <w:pStyle w:val="Lijstalinea"/>
+        <w:pStyle w:val="ListParagraph"/>
         <w:numPr>
           <w:ilvl w:val="0"/>
           <w:numId w:val="5"/>
@@ -877,7 +916,7 @@
     </w:p>
     <w:p>
       <w:pPr>
-        <w:pStyle w:val="Lijstalinea"/>
+        <w:pStyle w:val="ListParagraph"/>
         <w:numPr>
           <w:ilvl w:val="0"/>
           <w:numId w:val="5"/>
@@ -913,7 +952,7 @@
     </w:p>
     <w:p>
       <w:pPr>
-        <w:pStyle w:val="Lijstalinea"/>
+        <w:pStyle w:val="ListParagraph"/>
         <w:numPr>
           <w:ilvl w:val="0"/>
           <w:numId w:val="5"/>
@@ -944,7 +983,7 @@
     </w:p>
     <w:p>
       <w:pPr>
-        <w:pStyle w:val="Lijstalinea"/>
+        <w:pStyle w:val="ListParagraph"/>
         <w:numPr>
           <w:ilvl w:val="0"/>
           <w:numId w:val="5"/>
@@ -999,7 +1038,7 @@
     </w:p>
     <w:p>
       <w:pPr>
-        <w:pStyle w:val="Lijstalinea"/>
+        <w:pStyle w:val="ListParagraph"/>
         <w:numPr>
           <w:ilvl w:val="0"/>
           <w:numId w:val="5"/>
@@ -1014,7 +1053,7 @@
     </w:p>
     <w:p>
       <w:pPr>
-        <w:pStyle w:val="Lijstalinea"/>
+        <w:pStyle w:val="ListParagraph"/>
         <w:numPr>
           <w:ilvl w:val="0"/>
           <w:numId w:val="5"/>
@@ -1057,63 +1096,93 @@
           <w:i/>
           <w:iCs/>
         </w:rPr>
-        <w:t xml:space="preserve"> Matrix)</w:t>
-      </w:r>
-      <w:r>
-        <w:t>-</w:t>
-      </w:r>
-      <w:r>
-        <w:t>paren</w:t>
-      </w:r>
-      <w:r>
-        <w:t xml:space="preserve"> aangemaakt in de</w:t>
-      </w:r>
-      <w:r>
         <w:t xml:space="preserve"> </w:t>
       </w:r>
-      <w:proofErr w:type="spellStart"/>
-      <w:r>
-        <w:t>mapping</w:t>
-      </w:r>
-      <w:proofErr w:type="spellEnd"/>
-      <w:r>
-        <w:t xml:space="preserve">. Stap 4 maakt hiervan nieuwe </w:t>
-      </w:r>
+      <w:proofErr w:type="gramStart"/>
       <w:r>
         <w:rPr>
           <w:i/>
           <w:iCs/>
         </w:rPr>
-        <w:t xml:space="preserve">(band, file </w:t>
-      </w:r>
-      <w:proofErr w:type="spellStart"/>
+        <w:t>Matrix)</w:t>
+      </w:r>
+      <w:r>
+        <w:t>-</w:t>
+      </w:r>
+      <w:proofErr w:type="gramEnd"/>
+      <w:r>
+        <w:t>paren</w:t>
+      </w:r>
+      <w:r>
+        <w:t xml:space="preserve"> aangemaakt in de</w:t>
+      </w:r>
+      <w:r>
+        <w:t xml:space="preserve"> </w:t>
+      </w:r>
+      <w:proofErr w:type="spellStart"/>
+      <w:r>
+        <w:t>mapping</w:t>
+      </w:r>
+      <w:proofErr w:type="spellEnd"/>
+      <w:r>
+        <w:t xml:space="preserve">. Stap 4 maakt hiervan nieuwe </w:t>
+      </w:r>
       <w:r>
         <w:rPr>
           <w:i/>
           <w:iCs/>
         </w:rPr>
-        <w:t>Signature</w:t>
-      </w:r>
-      <w:proofErr w:type="spellEnd"/>
+        <w:t xml:space="preserve">(band, file </w:t>
+      </w:r>
+      <w:proofErr w:type="spellStart"/>
       <w:r>
         <w:rPr>
           <w:i/>
           <w:iCs/>
         </w:rPr>
-        <w:t xml:space="preserve"> Matrix)-</w:t>
-      </w:r>
-      <w:r>
-        <w:t xml:space="preserve">paren, waarbij een aantal banden per node verdeeld worden, samen met elke kolom (elke file). Stap 5 zorgt vervolgens dat deze files naar </w:t>
-      </w:r>
+        <w:t>Signature</w:t>
+      </w:r>
+      <w:proofErr w:type="spellEnd"/>
       <w:r>
         <w:rPr>
           <w:i/>
           <w:iCs/>
         </w:rPr>
-        <w:t>(bucket, files)</w:t>
-      </w:r>
-      <w:r>
-        <w:t xml:space="preserve">-paren worden omgezet, die in stap 6 over elke node gelijkmatig verzameld worden, waarbij node 1 bijvoorbeeld </w:t>
+        <w:t xml:space="preserve"> </w:t>
+      </w:r>
+      <w:proofErr w:type="gramStart"/>
+      <w:r>
+        <w:rPr>
+          <w:i/>
+          <w:iCs/>
+        </w:rPr>
+        <w:t>Matrix)-</w:t>
+      </w:r>
+      <w:proofErr w:type="gramEnd"/>
+      <w:r>
+        <w:t xml:space="preserve">paren, waarbij een aantal banden per node verdeeld worden, samen met elke kolom (elke file). Stap 5 zorgt vervolgens dat deze files naar </w:t>
+      </w:r>
+      <w:r>
+        <w:rPr>
+          <w:i/>
+          <w:iCs/>
+        </w:rPr>
+        <w:t xml:space="preserve">(bucket, </w:t>
+      </w:r>
+      <w:proofErr w:type="gramStart"/>
+      <w:r>
+        <w:rPr>
+          <w:i/>
+          <w:iCs/>
+        </w:rPr>
+        <w:t>files)</w:t>
+      </w:r>
+      <w:r>
+        <w:t>-</w:t>
+      </w:r>
+      <w:proofErr w:type="gramEnd"/>
+      <w:r>
+        <w:t xml:space="preserve">paren worden omgezet, die in stap 6 over elke node gelijkmatig verzameld worden, waarbij node 1 bijvoorbeeld </w:t>
       </w:r>
       <m:oMath>
         <m:r>
@@ -1135,13 +1204,29 @@
           <w:i/>
           <w:iCs/>
         </w:rPr>
-        <w:t>(bucket, files)</w:t>
-      </w:r>
+        <w:t xml:space="preserve">(bucket, </w:t>
+      </w:r>
+      <w:proofErr w:type="gramStart"/>
       <w:r>
         <w:rPr>
           <w:rFonts w:eastAsiaTheme="minorEastAsia"/>
-        </w:rPr>
-        <w:t>-paren, maar deze keer werden de lijst met bestanden reeds samengevoegd in de vorige stap. Elke bucket bevat een indicatie van de waarschijnlijkheid dat de bestanden in die bucket gelijkwaardig waren. Deze files kunnen vervolgens in meer detail vergeleken worden om na te gaan wat er precies in voorkomt dat gelijkaardig was aan de andere bestanden in diens bucket.</w:t>
+          <w:i/>
+          <w:iCs/>
+        </w:rPr>
+        <w:t>files)</w:t>
+      </w:r>
+      <w:r>
+        <w:rPr>
+          <w:rFonts w:eastAsiaTheme="minorEastAsia"/>
+        </w:rPr>
+        <w:t>-</w:t>
+      </w:r>
+      <w:proofErr w:type="gramEnd"/>
+      <w:r>
+        <w:rPr>
+          <w:rFonts w:eastAsiaTheme="minorEastAsia"/>
+        </w:rPr>
+        <w:t>paren, maar deze keer werden de lijst met bestanden reeds samengevoegd in de vorige stap. Elke bucket bevat een indicatie van de waarschijnlijkheid dat de bestanden in die bucket gelijkwaardig waren. Deze files kunnen vervolgens in meer detail vergeleken worden om na te gaan wat er precies in voorkomt dat gelijkaardig was aan de andere bestanden in diens bucket.</w:t>
       </w:r>
     </w:p>
     <w:sectPr>
@@ -1185,7 +1270,7 @@
 <w:ftr xmlns:wpc="http://schemas.microsoft.com/office/word/2010/wordprocessingCanvas" xmlns:cx="http://schemas.microsoft.com/office/drawing/2014/chartex" xmlns:cx1="http://schemas.microsoft.com/office/drawing/2015/9/8/chartex" xmlns:cx2="http://schemas.microsoft.com/office/drawing/2015/10/21/chartex" xmlns:cx3="http://schemas.microsoft.com/office/drawing/2016/5/9/chartex" xmlns:cx4="http://schemas.microsoft.com/office/drawing/2016/5/10/chartex" xmlns:cx5="http://schemas.microsoft.com/office/drawing/2016/5/11/chartex" xmlns:cx6="http://schemas.microsoft.com/office/drawing/2016/5/12/chartex" xmlns:cx7="http://schemas.microsoft.com/office/drawing/2016/5/13/chartex" xmlns:cx8="http://schemas.microsoft.com/office/drawing/2016/5/14/chartex" xmlns:mc="http://schemas.openxmlformats.org/markup-compatibility/2006" xmlns:aink="http://schemas.microsoft.com/office/drawing/2016/ink" xmlns:am3d="http://schemas.microsoft.com/office/drawing/2017/model3d" xmlns:o="urn:schemas-microsoft-com:office:office" xmlns:r="http://schemas.openxmlformats.org/officeDocument/2006/relationships" xmlns:m="http://schemas.openxmlformats.org/officeDocument/2006/math" xmlns:v="urn:schemas-microsoft-com:vml" xmlns:wp14="http://schemas.microsoft.com/office/word/2010/wordprocessingDrawing" xmlns:wp="http://schemas.openxmlformats.org/drawingml/2006/wordprocessingDrawing" xmlns:w10="urn:schemas-microsoft-com:office:word" xmlns:w="http://schemas.openxmlformats.org/wordprocessingml/2006/main" xmlns:w14="http://schemas.microsoft.com/office/word/2010/wordml" xmlns:w15="http://schemas.microsoft.com/office/word/2012/wordml" xmlns:w16cid="http://schemas.microsoft.com/office/word/2016/wordml/cid" xmlns:w16se="http://schemas.microsoft.com/office/word/2015/wordml/symex" xmlns:wpg="http://schemas.microsoft.com/office/word/2010/wordprocessingGroup" xmlns:wpi="http://schemas.microsoft.com/office/word/2010/wordprocessingInk" xmlns:wne="http://schemas.microsoft.com/office/word/2006/wordml" xmlns:wps="http://schemas.microsoft.com/office/word/2010/wordprocessingShape" mc:Ignorable="w14 w15 w16se w16cid wp14">
   <w:p>
     <w:pPr>
-      <w:pStyle w:val="Voettekst"/>
+      <w:pStyle w:val="Footer"/>
       <w:jc w:val="right"/>
       <w:rPr>
         <w:color w:val="595959" w:themeColor="text1" w:themeTint="A6"/>
@@ -1341,7 +1426,7 @@
 <w:hdr xmlns:wpc="http://schemas.microsoft.com/office/word/2010/wordprocessingCanvas" xmlns:cx="http://schemas.microsoft.com/office/drawing/2014/chartex" xmlns:cx1="http://schemas.microsoft.com/office/drawing/2015/9/8/chartex" xmlns:cx2="http://schemas.microsoft.com/office/drawing/2015/10/21/chartex" xmlns:cx3="http://schemas.microsoft.com/office/drawing/2016/5/9/chartex" xmlns:cx4="http://schemas.microsoft.com/office/drawing/2016/5/10/chartex" xmlns:cx5="http://schemas.microsoft.com/office/drawing/2016/5/11/chartex" xmlns:cx6="http://schemas.microsoft.com/office/drawing/2016/5/12/chartex" xmlns:cx7="http://schemas.microsoft.com/office/drawing/2016/5/13/chartex" xmlns:cx8="http://schemas.microsoft.com/office/drawing/2016/5/14/chartex" xmlns:mc="http://schemas.openxmlformats.org/markup-compatibility/2006" xmlns:aink="http://schemas.microsoft.com/office/drawing/2016/ink" xmlns:am3d="http://schemas.microsoft.com/office/drawing/2017/model3d" xmlns:o="urn:schemas-microsoft-com:office:office" xmlns:r="http://schemas.openxmlformats.org/officeDocument/2006/relationships" xmlns:m="http://schemas.openxmlformats.org/officeDocument/2006/math" xmlns:v="urn:schemas-microsoft-com:vml" xmlns:wp14="http://schemas.microsoft.com/office/word/2010/wordprocessingDrawing" xmlns:wp="http://schemas.openxmlformats.org/drawingml/2006/wordprocessingDrawing" xmlns:w10="urn:schemas-microsoft-com:office:word" xmlns:w="http://schemas.openxmlformats.org/wordprocessingml/2006/main" xmlns:w14="http://schemas.microsoft.com/office/word/2010/wordml" xmlns:w15="http://schemas.microsoft.com/office/word/2012/wordml" xmlns:w16cid="http://schemas.microsoft.com/office/word/2016/wordml/cid" xmlns:w16se="http://schemas.microsoft.com/office/word/2015/wordml/symex" xmlns:wpg="http://schemas.microsoft.com/office/word/2010/wordprocessingGroup" xmlns:wpi="http://schemas.microsoft.com/office/word/2010/wordprocessingInk" xmlns:wne="http://schemas.microsoft.com/office/word/2006/wordml" xmlns:wps="http://schemas.microsoft.com/office/word/2010/wordprocessingShape" mc:Ignorable="w14 w15 w16se w16cid wp14">
   <w:p>
     <w:pPr>
-      <w:pStyle w:val="Koptekst"/>
+      <w:pStyle w:val="Header"/>
       <w:rPr>
         <w:lang w:val="en-GB"/>
       </w:rPr>
@@ -1363,48 +1448,7 @@
         <w:lang w:val="en-GB"/>
       </w:rPr>
       <w:tab/>
-      <w:t xml:space="preserve">Cedric </w:t>
-    </w:r>
-    <w:proofErr w:type="spellStart"/>
-    <w:r>
-      <w:rPr>
-        <w:lang w:val="en-GB"/>
-      </w:rPr>
-      <w:t>Mingneau</w:t>
-    </w:r>
-    <w:proofErr w:type="spellEnd"/>
-    <w:r>
-      <w:rPr>
-        <w:lang w:val="en-GB"/>
-      </w:rPr>
-      <w:t xml:space="preserve"> ()</w:t>
-    </w:r>
-  </w:p>
-  <w:p>
-    <w:pPr>
-      <w:pStyle w:val="Koptekst"/>
-      <w:rPr>
-        <w:lang w:val="en-GB"/>
-      </w:rPr>
-    </w:pPr>
-    <w:r>
-      <w:rPr>
-        <w:lang w:val="en-GB"/>
-      </w:rPr>
-      <w:t>Group 6</w:t>
-    </w:r>
-    <w:r>
-      <w:rPr>
-        <w:lang w:val="en-GB"/>
-      </w:rPr>
-      <w:tab/>
-    </w:r>
-    <w:r>
-      <w:rPr>
-        <w:lang w:val="en-GB"/>
-      </w:rPr>
-      <w:tab/>
-      <w:t>William Thenaers</w:t>
+      <w:t>Cedric Mingneau</w:t>
     </w:r>
     <w:r>
       <w:rPr>
@@ -1416,7 +1460,7 @@
       <w:rPr>
         <w:lang w:val="en-GB"/>
       </w:rPr>
-      <w:t>1746077</w:t>
+      <w:t>1232611</w:t>
     </w:r>
     <w:r>
       <w:rPr>
@@ -1427,7 +1471,52 @@
   </w:p>
   <w:p>
     <w:pPr>
-      <w:pStyle w:val="Koptekst"/>
+      <w:pStyle w:val="Header"/>
+      <w:rPr>
+        <w:lang w:val="en-GB"/>
+      </w:rPr>
+    </w:pPr>
+    <w:r>
+      <w:rPr>
+        <w:lang w:val="en-GB"/>
+      </w:rPr>
+      <w:t>Group 6</w:t>
+    </w:r>
+    <w:r>
+      <w:rPr>
+        <w:lang w:val="en-GB"/>
+      </w:rPr>
+      <w:tab/>
+    </w:r>
+    <w:r>
+      <w:rPr>
+        <w:lang w:val="en-GB"/>
+      </w:rPr>
+      <w:tab/>
+      <w:t>William Thenaers</w:t>
+    </w:r>
+    <w:r>
+      <w:rPr>
+        <w:lang w:val="en-GB"/>
+      </w:rPr>
+      <w:t xml:space="preserve"> (</w:t>
+    </w:r>
+    <w:r>
+      <w:rPr>
+        <w:lang w:val="en-GB"/>
+      </w:rPr>
+      <w:t>1746077</w:t>
+    </w:r>
+    <w:r>
+      <w:rPr>
+        <w:lang w:val="en-GB"/>
+      </w:rPr>
+      <w:t>)</w:t>
+    </w:r>
+  </w:p>
+  <w:p>
+    <w:pPr>
+      <w:pStyle w:val="Header"/>
       <w:rPr>
         <w:lang w:val="en-GB"/>
       </w:rPr>
@@ -1973,7 +2062,7 @@
       </w:pPr>
     </w:pPrDefault>
   </w:docDefaults>
-  <w:latentStyles w:defLockedState="0" w:defUIPriority="99" w:defSemiHidden="0" w:defUnhideWhenUsed="0" w:defQFormat="0" w:count="377">
+  <w:latentStyles w:defLockedState="0" w:defUIPriority="99" w:defSemiHidden="0" w:defUnhideWhenUsed="0" w:defQFormat="0" w:count="375">
     <w:lsdException w:name="Normal" w:uiPriority="0" w:qFormat="1"/>
     <w:lsdException w:name="heading 1" w:uiPriority="9" w:qFormat="1"/>
     <w:lsdException w:name="heading 2" w:semiHidden="1" w:uiPriority="9" w:unhideWhenUsed="1" w:qFormat="1"/>
@@ -2349,23 +2438,21 @@
     <w:lsdException w:name="Smart Hyperlink" w:semiHidden="1" w:unhideWhenUsed="1"/>
     <w:lsdException w:name="Hashtag" w:semiHidden="1" w:unhideWhenUsed="1"/>
     <w:lsdException w:name="Unresolved Mention" w:semiHidden="1" w:unhideWhenUsed="1"/>
-    <w:lsdException w:name="Smart Link" w:semiHidden="1" w:unhideWhenUsed="1"/>
-    <w:lsdException w:name="Smart Link Error" w:semiHidden="1" w:unhideWhenUsed="1"/>
   </w:latentStyles>
-  <w:style w:type="paragraph" w:default="1" w:styleId="Standaard">
+  <w:style w:type="paragraph" w:default="1" w:styleId="Normal">
     <w:name w:val="Normal"/>
     <w:qFormat/>
     <w:rPr>
       <w:lang w:val="nl-BE"/>
     </w:rPr>
   </w:style>
-  <w:style w:type="character" w:default="1" w:styleId="Standaardalinea-lettertype">
+  <w:style w:type="character" w:default="1" w:styleId="DefaultParagraphFont">
     <w:name w:val="Default Paragraph Font"/>
     <w:uiPriority w:val="1"/>
     <w:semiHidden/>
     <w:unhideWhenUsed/>
   </w:style>
-  <w:style w:type="table" w:default="1" w:styleId="Standaardtabel">
+  <w:style w:type="table" w:default="1" w:styleId="TableNormal">
     <w:name w:val="Normal Table"/>
     <w:uiPriority w:val="99"/>
     <w:semiHidden/>
@@ -2380,15 +2467,15 @@
       </w:tblCellMar>
     </w:tblPr>
   </w:style>
-  <w:style w:type="numbering" w:default="1" w:styleId="Geenlijst">
+  <w:style w:type="numbering" w:default="1" w:styleId="NoList">
     <w:name w:val="No List"/>
     <w:uiPriority w:val="99"/>
     <w:semiHidden/>
     <w:unhideWhenUsed/>
   </w:style>
-  <w:style w:type="paragraph" w:styleId="Lijstalinea">
+  <w:style w:type="paragraph" w:styleId="ListParagraph">
     <w:name w:val="List Paragraph"/>
-    <w:basedOn w:val="Standaard"/>
+    <w:basedOn w:val="Normal"/>
     <w:uiPriority w:val="34"/>
     <w:qFormat/>
     <w:rsid w:val="009240E1"/>
@@ -2397,10 +2484,10 @@
       <w:ind w:left="720"/>
     </w:pPr>
   </w:style>
-  <w:style w:type="paragraph" w:styleId="Koptekst">
+  <w:style w:type="paragraph" w:styleId="Header">
     <w:name w:val="header"/>
-    <w:basedOn w:val="Standaard"/>
-    <w:link w:val="KoptekstChar"/>
+    <w:basedOn w:val="Normal"/>
+    <w:link w:val="HeaderChar"/>
     <w:uiPriority w:val="99"/>
     <w:unhideWhenUsed/>
     <w:rsid w:val="00033EDF"/>
@@ -2412,20 +2499,20 @@
       <w:spacing w:after="0" w:line="240" w:lineRule="auto"/>
     </w:pPr>
   </w:style>
-  <w:style w:type="character" w:customStyle="1" w:styleId="KoptekstChar">
-    <w:name w:val="Koptekst Char"/>
-    <w:basedOn w:val="Standaardalinea-lettertype"/>
-    <w:link w:val="Koptekst"/>
+  <w:style w:type="character" w:customStyle="1" w:styleId="HeaderChar">
+    <w:name w:val="Header Char"/>
+    <w:basedOn w:val="DefaultParagraphFont"/>
+    <w:link w:val="Header"/>
     <w:uiPriority w:val="99"/>
     <w:rsid w:val="00033EDF"/>
     <w:rPr>
       <w:lang w:val="nl-BE"/>
     </w:rPr>
   </w:style>
-  <w:style w:type="paragraph" w:styleId="Voettekst">
+  <w:style w:type="paragraph" w:styleId="Footer">
     <w:name w:val="footer"/>
-    <w:basedOn w:val="Standaard"/>
-    <w:link w:val="VoettekstChar"/>
+    <w:basedOn w:val="Normal"/>
+    <w:link w:val="FooterChar"/>
     <w:uiPriority w:val="99"/>
     <w:unhideWhenUsed/>
     <w:rsid w:val="00033EDF"/>
@@ -2437,19 +2524,19 @@
       <w:spacing w:after="0" w:line="240" w:lineRule="auto"/>
     </w:pPr>
   </w:style>
-  <w:style w:type="character" w:customStyle="1" w:styleId="VoettekstChar">
-    <w:name w:val="Voettekst Char"/>
-    <w:basedOn w:val="Standaardalinea-lettertype"/>
-    <w:link w:val="Voettekst"/>
+  <w:style w:type="character" w:customStyle="1" w:styleId="FooterChar">
+    <w:name w:val="Footer Char"/>
+    <w:basedOn w:val="DefaultParagraphFont"/>
+    <w:link w:val="Footer"/>
     <w:uiPriority w:val="99"/>
     <w:rsid w:val="00033EDF"/>
     <w:rPr>
       <w:lang w:val="nl-BE"/>
     </w:rPr>
   </w:style>
-  <w:style w:type="character" w:styleId="Tekstvantijdelijkeaanduiding">
+  <w:style w:type="character" w:styleId="PlaceholderText">
     <w:name w:val="Placeholder Text"/>
-    <w:basedOn w:val="Standaardalinea-lettertype"/>
+    <w:basedOn w:val="DefaultParagraphFont"/>
     <w:uiPriority w:val="99"/>
     <w:semiHidden/>
     <w:rsid w:val="00CD45D3"/>
@@ -2760,7 +2847,7 @@
 </file>
 
 <file path=customXml/itemProps1.xml><?xml version="1.0" encoding="utf-8"?>
-<ds:datastoreItem xmlns:ds="http://schemas.openxmlformats.org/officeDocument/2006/customXml" ds:itemID="{A577B7D4-D81F-4E50-9E87-E5D7427C1F9E}">
+<ds:datastoreItem xmlns:ds="http://schemas.openxmlformats.org/officeDocument/2006/customXml" ds:itemID="{6D6D92FE-A8B9-4DBB-84A7-5699C633282F}">
   <ds:schemaRefs>
     <ds:schemaRef ds:uri="http://schemas.openxmlformats.org/officeDocument/2006/bibliography"/>
   </ds:schemaRefs>

</xml_diff>